<commit_message>
User Interface - Jibril
</commit_message>
<xml_diff>
--- a/Activity Log.docx
+++ b/Activity Log.docx
@@ -135,6 +135,473 @@
         </w:rPr>
         <w:t>C</w:t>
       </w:r>
+    </w:p>
+    <w:p>
+      <w:pPr>
+        <w:rPr>
+          <w:rFonts w:ascii="Times New Roman" w:hAnsi="Times New Roman" w:cs="Times New Roman"/>
+          <w:bCs/>
+        </w:rPr>
+      </w:pPr>
+    </w:p>
+    <w:p>
+      <w:pPr>
+        <w:rPr>
+          <w:rFonts w:ascii="Times New Roman" w:hAnsi="Times New Roman" w:cs="Times New Roman"/>
+          <w:b/>
+        </w:rPr>
+      </w:pPr>
+      <w:r>
+        <w:rPr>
+          <w:rFonts w:ascii="Times New Roman" w:hAnsi="Times New Roman" w:cs="Times New Roman"/>
+          <w:b/>
+        </w:rPr>
+        <w:t>Application Requirements</w:t>
+      </w:r>
+    </w:p>
+    <w:p>
+      <w:pPr>
+        <w:pStyle w:val="ListParagraph"/>
+        <w:numPr>
+          <w:ilvl w:val="0"/>
+          <w:numId w:val="1"/>
+        </w:numPr>
+        <w:rPr>
+          <w:rFonts w:ascii="Times New Roman" w:hAnsi="Times New Roman" w:cs="Times New Roman"/>
+          <w:bCs/>
+        </w:rPr>
+      </w:pPr>
+      <w:r>
+        <w:rPr>
+          <w:rFonts w:ascii="Times New Roman" w:hAnsi="Times New Roman" w:cs="Times New Roman"/>
+          <w:bCs/>
+        </w:rPr>
+        <w:t>Real time</w:t>
+      </w:r>
+    </w:p>
+    <w:p>
+      <w:pPr>
+        <w:pStyle w:val="ListParagraph"/>
+        <w:numPr>
+          <w:ilvl w:val="0"/>
+          <w:numId w:val="1"/>
+        </w:numPr>
+        <w:rPr>
+          <w:rFonts w:ascii="Times New Roman" w:hAnsi="Times New Roman" w:cs="Times New Roman"/>
+          <w:bCs/>
+        </w:rPr>
+      </w:pPr>
+      <w:r>
+        <w:rPr>
+          <w:rFonts w:ascii="Times New Roman" w:hAnsi="Times New Roman" w:cs="Times New Roman"/>
+          <w:bCs/>
+        </w:rPr>
+        <w:t>Client component</w:t>
+      </w:r>
+    </w:p>
+    <w:p>
+      <w:pPr>
+        <w:pStyle w:val="ListParagraph"/>
+        <w:numPr>
+          <w:ilvl w:val="0"/>
+          <w:numId w:val="1"/>
+        </w:numPr>
+        <w:rPr>
+          <w:rFonts w:ascii="Times New Roman" w:hAnsi="Times New Roman" w:cs="Times New Roman"/>
+          <w:bCs/>
+        </w:rPr>
+      </w:pPr>
+      <w:r>
+        <w:rPr>
+          <w:rFonts w:ascii="Times New Roman" w:hAnsi="Times New Roman" w:cs="Times New Roman"/>
+          <w:bCs/>
+        </w:rPr>
+        <w:t>Server component</w:t>
+      </w:r>
+    </w:p>
+    <w:p>
+      <w:pPr>
+        <w:pStyle w:val="ListParagraph"/>
+        <w:numPr>
+          <w:ilvl w:val="0"/>
+          <w:numId w:val="1"/>
+        </w:numPr>
+        <w:rPr>
+          <w:rFonts w:ascii="Times New Roman" w:hAnsi="Times New Roman" w:cs="Times New Roman"/>
+          <w:bCs/>
+        </w:rPr>
+      </w:pPr>
+      <w:r>
+        <w:rPr>
+          <w:rFonts w:ascii="Times New Roman" w:hAnsi="Times New Roman" w:cs="Times New Roman"/>
+          <w:bCs/>
+        </w:rPr>
+        <w:t>User Interface</w:t>
+      </w:r>
+    </w:p>
+    <w:p>
+      <w:pPr>
+        <w:pStyle w:val="ListParagraph"/>
+        <w:numPr>
+          <w:ilvl w:val="0"/>
+          <w:numId w:val="1"/>
+        </w:numPr>
+        <w:rPr>
+          <w:rFonts w:ascii="Times New Roman" w:hAnsi="Times New Roman" w:cs="Times New Roman"/>
+          <w:bCs/>
+        </w:rPr>
+      </w:pPr>
+      <w:r>
+        <w:rPr>
+          <w:rFonts w:ascii="Times New Roman" w:hAnsi="Times New Roman" w:cs="Times New Roman"/>
+          <w:bCs/>
+        </w:rPr>
+        <w:t>Real-time communication between client and server</w:t>
+      </w:r>
+    </w:p>
+    <w:p>
+      <w:pPr>
+        <w:ind w:left="360"/>
+        <w:rPr>
+          <w:rFonts w:ascii="Times New Roman" w:hAnsi="Times New Roman" w:cs="Times New Roman"/>
+          <w:bCs/>
+        </w:rPr>
+      </w:pPr>
+    </w:p>
+    <w:p>
+      <w:pPr>
+        <w:rPr>
+          <w:rFonts w:ascii="Times New Roman" w:hAnsi="Times New Roman" w:cs="Times New Roman"/>
+          <w:b/>
+        </w:rPr>
+      </w:pPr>
+    </w:p>
+    <w:p>
+      <w:pPr>
+        <w:rPr>
+          <w:rFonts w:ascii="Times New Roman" w:hAnsi="Times New Roman" w:cs="Times New Roman"/>
+          <w:bCs/>
+        </w:rPr>
+      </w:pPr>
+    </w:p>
+    <w:p>
+      <w:pPr>
+        <w:rPr>
+          <w:rFonts w:ascii="Times New Roman" w:hAnsi="Times New Roman" w:cs="Times New Roman"/>
+          <w:bCs/>
+        </w:rPr>
+      </w:pPr>
+    </w:p>
+    <w:p>
+      <w:pPr>
+        <w:rPr>
+          <w:rFonts w:ascii="Times New Roman" w:hAnsi="Times New Roman" w:cs="Times New Roman"/>
+          <w:b/>
+        </w:rPr>
+      </w:pPr>
+      <w:r>
+        <w:rPr>
+          <w:rFonts w:ascii="Times New Roman" w:hAnsi="Times New Roman" w:cs="Times New Roman"/>
+          <w:b/>
+        </w:rPr>
+        <w:t>Activity Log</w:t>
+      </w:r>
+    </w:p>
+    <w:p>
+      <w:pPr>
+        <w:rPr>
+          <w:rFonts w:ascii="Times New Roman" w:hAnsi="Times New Roman" w:cs="Times New Roman"/>
+          <w:bCs/>
+        </w:rPr>
+      </w:pPr>
+    </w:p>
+    <w:p>
+      <w:pPr>
+        <w:rPr>
+          <w:rFonts w:ascii="Times New Roman" w:hAnsi="Times New Roman" w:cs="Times New Roman"/>
+          <w:bCs/>
+        </w:rPr>
+      </w:pPr>
+      <w:r>
+        <w:rPr>
+          <w:rFonts w:ascii="Times New Roman" w:hAnsi="Times New Roman" w:cs="Times New Roman"/>
+          <w:bCs/>
+        </w:rPr>
+        <w:t>Jibril</w:t>
+      </w:r>
+    </w:p>
+    <w:p>
+      <w:pPr>
+        <w:rPr>
+          <w:rFonts w:ascii="Times New Roman" w:hAnsi="Times New Roman" w:cs="Times New Roman"/>
+          <w:bCs/>
+        </w:rPr>
+      </w:pPr>
+      <w:r>
+        <w:rPr>
+          <w:rFonts w:ascii="Times New Roman" w:hAnsi="Times New Roman" w:cs="Times New Roman"/>
+          <w:bCs/>
+        </w:rPr>
+        <w:t>Designed the UI in Figma</w:t>
+      </w:r>
+    </w:p>
+    <w:p>
+      <w:pPr>
+        <w:rPr>
+          <w:rFonts w:ascii="Times New Roman" w:hAnsi="Times New Roman" w:cs="Times New Roman"/>
+          <w:bCs/>
+        </w:rPr>
+      </w:pPr>
+      <w:r>
+        <w:rPr>
+          <w:rFonts w:ascii="Times New Roman" w:hAnsi="Times New Roman" w:cs="Times New Roman"/>
+          <w:bCs/>
+        </w:rPr>
+        <w:t>Wrote the frontend code using the UI in Figma</w:t>
+      </w:r>
+      <w:r>
+        <w:rPr>
+          <w:rFonts w:ascii="Times New Roman" w:hAnsi="Times New Roman" w:cs="Times New Roman"/>
+          <w:bCs/>
+        </w:rPr>
+        <w:t xml:space="preserve"> with HTML, CSS, and JavaScript</w:t>
+      </w:r>
+    </w:p>
+    <w:p>
+      <w:pPr>
+        <w:rPr>
+          <w:rFonts w:ascii="Times New Roman" w:hAnsi="Times New Roman" w:cs="Times New Roman"/>
+          <w:bCs/>
+        </w:rPr>
+      </w:pPr>
+    </w:p>
+    <w:p>
+      <w:pPr>
+        <w:rPr>
+          <w:rFonts w:ascii="Times New Roman" w:hAnsi="Times New Roman" w:cs="Times New Roman"/>
+          <w:bCs/>
+        </w:rPr>
+      </w:pPr>
+      <w:r>
+        <w:rPr>
+          <w:rFonts w:ascii="Times New Roman" w:hAnsi="Times New Roman" w:cs="Times New Roman"/>
+          <w:bCs/>
+        </w:rPr>
+        <w:t>Caesar</w:t>
+      </w:r>
+    </w:p>
+    <w:p>
+      <w:pPr>
+        <w:rPr>
+          <w:rFonts w:ascii="Times New Roman" w:hAnsi="Times New Roman" w:cs="Times New Roman"/>
+          <w:bCs/>
+        </w:rPr>
+      </w:pPr>
+      <w:r>
+        <w:rPr>
+          <w:rFonts w:ascii="Times New Roman" w:hAnsi="Times New Roman" w:cs="Times New Roman"/>
+          <w:bCs/>
+        </w:rPr>
+        <w:t xml:space="preserve">Designed </w:t>
+      </w:r>
+      <w:r>
+        <w:rPr>
+          <w:rFonts w:ascii="Times New Roman" w:hAnsi="Times New Roman" w:cs="Times New Roman"/>
+          <w:bCs/>
+        </w:rPr>
+        <w:t xml:space="preserve">and wrote </w:t>
+      </w:r>
+      <w:r>
+        <w:rPr>
+          <w:rFonts w:ascii="Times New Roman" w:hAnsi="Times New Roman" w:cs="Times New Roman"/>
+          <w:bCs/>
+        </w:rPr>
+        <w:t>the client and server in C</w:t>
+      </w:r>
+      <w:r>
+        <w:rPr>
+          <w:rFonts w:ascii="Times New Roman" w:hAnsi="Times New Roman" w:cs="Times New Roman"/>
+          <w:bCs/>
+        </w:rPr>
+        <w:t>.</w:t>
+      </w:r>
+    </w:p>
+    <w:p>
+      <w:pPr>
+        <w:rPr>
+          <w:rFonts w:ascii="Times New Roman" w:hAnsi="Times New Roman" w:cs="Times New Roman"/>
+          <w:bCs/>
+        </w:rPr>
+      </w:pPr>
+    </w:p>
+    <w:p>
+      <w:pPr>
+        <w:rPr>
+          <w:rFonts w:ascii="Times New Roman" w:hAnsi="Times New Roman" w:cs="Times New Roman"/>
+          <w:bCs/>
+        </w:rPr>
+      </w:pPr>
+      <w:r>
+        <w:rPr>
+          <w:rFonts w:ascii="Times New Roman" w:hAnsi="Times New Roman" w:cs="Times New Roman"/>
+          <w:bCs/>
+        </w:rPr>
+        <w:t>Jared</w:t>
+      </w:r>
+    </w:p>
+    <w:p>
+      <w:pPr>
+        <w:rPr>
+          <w:rFonts w:ascii="Times New Roman" w:hAnsi="Times New Roman" w:cs="Times New Roman"/>
+          <w:bCs/>
+        </w:rPr>
+      </w:pPr>
+      <w:r>
+        <w:rPr>
+          <w:rFonts w:ascii="Times New Roman" w:hAnsi="Times New Roman" w:cs="Times New Roman"/>
+          <w:bCs/>
+        </w:rPr>
+        <w:t>Wrote the</w:t>
+      </w:r>
+      <w:r>
+        <w:rPr>
+          <w:rFonts w:ascii="Times New Roman" w:hAnsi="Times New Roman" w:cs="Times New Roman"/>
+          <w:bCs/>
+        </w:rPr>
+        <w:t xml:space="preserve"> </w:t>
+      </w:r>
+      <w:proofErr w:type="spellStart"/>
+      <w:r>
+        <w:rPr>
+          <w:rFonts w:ascii="Times New Roman" w:hAnsi="Times New Roman" w:cs="Times New Roman"/>
+          <w:bCs/>
+        </w:rPr>
+        <w:t>Websocket</w:t>
+      </w:r>
+      <w:proofErr w:type="spellEnd"/>
+      <w:r>
+        <w:rPr>
+          <w:rFonts w:ascii="Times New Roman" w:hAnsi="Times New Roman" w:cs="Times New Roman"/>
+          <w:bCs/>
+        </w:rPr>
+        <w:t xml:space="preserve"> and made a database. A database was not part of the plan for the project.</w:t>
+      </w:r>
+      <w:r>
+        <w:rPr>
+          <w:rFonts w:ascii="Times New Roman" w:hAnsi="Times New Roman" w:cs="Times New Roman"/>
+          <w:bCs/>
+        </w:rPr>
+        <w:t xml:space="preserve"> </w:t>
+      </w:r>
+    </w:p>
+    <w:p>
+      <w:pPr>
+        <w:rPr>
+          <w:rFonts w:ascii="Times New Roman" w:hAnsi="Times New Roman" w:cs="Times New Roman"/>
+          <w:bCs/>
+        </w:rPr>
+      </w:pPr>
+    </w:p>
+    <w:p>
+      <w:pPr>
+        <w:rPr>
+          <w:rFonts w:ascii="Times New Roman" w:hAnsi="Times New Roman" w:cs="Times New Roman"/>
+          <w:bCs/>
+        </w:rPr>
+      </w:pPr>
+      <w:proofErr w:type="spellStart"/>
+      <w:r>
+        <w:rPr>
+          <w:rFonts w:ascii="Times New Roman" w:hAnsi="Times New Roman" w:cs="Times New Roman"/>
+          <w:bCs/>
+        </w:rPr>
+        <w:t>Astha</w:t>
+      </w:r>
+      <w:proofErr w:type="spellEnd"/>
+      <w:r>
+        <w:rPr>
+          <w:rFonts w:ascii="Times New Roman" w:hAnsi="Times New Roman" w:cs="Times New Roman"/>
+          <w:bCs/>
+        </w:rPr>
+        <w:t xml:space="preserve"> </w:t>
+      </w:r>
+    </w:p>
+    <w:p>
+      <w:pPr>
+        <w:rPr>
+          <w:rFonts w:ascii="Times New Roman" w:hAnsi="Times New Roman" w:cs="Times New Roman"/>
+          <w:bCs/>
+        </w:rPr>
+      </w:pPr>
+      <w:r>
+        <w:rPr>
+          <w:rFonts w:ascii="Times New Roman" w:hAnsi="Times New Roman" w:cs="Times New Roman"/>
+          <w:bCs/>
+        </w:rPr>
+        <w:t xml:space="preserve">Wrote the </w:t>
+      </w:r>
+      <w:proofErr w:type="spellStart"/>
+      <w:r>
+        <w:rPr>
+          <w:rFonts w:ascii="Times New Roman" w:hAnsi="Times New Roman" w:cs="Times New Roman"/>
+          <w:bCs/>
+        </w:rPr>
+        <w:t>Websocket</w:t>
+      </w:r>
+      <w:proofErr w:type="spellEnd"/>
+      <w:r>
+        <w:rPr>
+          <w:rFonts w:ascii="Times New Roman" w:hAnsi="Times New Roman" w:cs="Times New Roman"/>
+          <w:bCs/>
+        </w:rPr>
+        <w:t xml:space="preserve"> in C</w:t>
+      </w:r>
+    </w:p>
+    <w:p>
+      <w:pPr>
+        <w:rPr>
+          <w:rFonts w:ascii="Times New Roman" w:hAnsi="Times New Roman" w:cs="Times New Roman"/>
+          <w:bCs/>
+        </w:rPr>
+      </w:pPr>
+    </w:p>
+    <w:p>
+      <w:pPr>
+        <w:rPr>
+          <w:rFonts w:ascii="Times New Roman" w:hAnsi="Times New Roman" w:cs="Times New Roman"/>
+          <w:bCs/>
+        </w:rPr>
+      </w:pPr>
+      <w:r>
+        <w:rPr>
+          <w:rFonts w:ascii="Times New Roman" w:hAnsi="Times New Roman" w:cs="Times New Roman"/>
+          <w:bCs/>
+        </w:rPr>
+        <w:t>Quang</w:t>
+      </w:r>
+    </w:p>
+    <w:p>
+      <w:pPr>
+        <w:rPr>
+          <w:rFonts w:ascii="Times New Roman" w:hAnsi="Times New Roman" w:cs="Times New Roman"/>
+          <w:bCs/>
+        </w:rPr>
+      </w:pPr>
+      <w:r>
+        <w:rPr>
+          <w:rFonts w:ascii="Times New Roman" w:hAnsi="Times New Roman" w:cs="Times New Roman"/>
+          <w:bCs/>
+        </w:rPr>
+        <w:t>Did nothing.</w:t>
+      </w:r>
+    </w:p>
+    <w:p>
+      <w:pPr>
+        <w:rPr>
+          <w:rFonts w:ascii="Times New Roman" w:hAnsi="Times New Roman" w:cs="Times New Roman"/>
+          <w:bCs/>
+        </w:rPr>
+      </w:pPr>
     </w:p>
     <w:p>
       <w:pPr>
@@ -183,6 +650,126 @@
     </w:sectPr>
   </w:body>
 </w:document>
+</file>
+
+<file path=word/numbering.xml><?xml version="1.0" encoding="utf-8"?>
+<w:numbering xmlns:wpc="http://schemas.microsoft.com/office/word/2010/wordprocessingCanvas" xmlns:cx="http://schemas.microsoft.com/office/drawing/2014/chartex" xmlns:cx1="http://schemas.microsoft.com/office/drawing/2015/9/8/chartex" xmlns:cx2="http://schemas.microsoft.com/office/drawing/2015/10/21/chartex" xmlns:cx3="http://schemas.microsoft.com/office/drawing/2016/5/9/chartex" xmlns:cx4="http://schemas.microsoft.com/office/drawing/2016/5/10/chartex" xmlns:cx5="http://schemas.microsoft.com/office/drawing/2016/5/11/chartex" xmlns:cx6="http://schemas.microsoft.com/office/drawing/2016/5/12/chartex" xmlns:cx7="http://schemas.microsoft.com/office/drawing/2016/5/13/chartex" xmlns:cx8="http://schemas.microsoft.com/office/drawing/2016/5/14/chartex" xmlns:mc="http://schemas.openxmlformats.org/markup-compatibility/2006" xmlns:aink="http://schemas.microsoft.com/office/drawing/2016/ink" xmlns:am3d="http://schemas.microsoft.com/office/drawing/2017/model3d" xmlns:o="urn:schemas-microsoft-com:office:office" xmlns:oel="http://schemas.microsoft.com/office/2019/extlst" xmlns:r="http://schemas.openxmlformats.org/officeDocument/2006/relationships" xmlns:m="http://schemas.openxmlformats.org/officeDocument/2006/math" xmlns:v="urn:schemas-microsoft-com:vml" xmlns:wp14="http://schemas.microsoft.com/office/word/2010/wordprocessingDrawing" xmlns:wp="http://schemas.openxmlformats.org/drawingml/2006/wordprocessingDrawing" xmlns:w10="urn:schemas-microsoft-com:office:word" xmlns:w="http://schemas.openxmlformats.org/wordprocessingml/2006/main" xmlns:w14="http://schemas.microsoft.com/office/word/2010/wordml" xmlns:w15="http://schemas.microsoft.com/office/word/2012/wordml" xmlns:w16cex="http://schemas.microsoft.com/office/word/2018/wordml/cex" xmlns:w16cid="http://schemas.microsoft.com/office/word/2016/wordml/cid" xmlns:w16="http://schemas.microsoft.com/office/word/2018/wordml" xmlns:w16sdtdh="http://schemas.microsoft.com/office/word/2020/wordml/sdtdatahash" xmlns:w16se="http://schemas.microsoft.com/office/word/2015/wordml/symex" xmlns:wpg="http://schemas.microsoft.com/office/word/2010/wordprocessingGroup" xmlns:wpi="http://schemas.microsoft.com/office/word/2010/wordprocessingInk" xmlns:wne="http://schemas.microsoft.com/office/word/2006/wordml" xmlns:wps="http://schemas.microsoft.com/office/word/2010/wordprocessingShape" mc:Ignorable="w14 w15 w16se w16cid w16 w16cex w16sdtdh wp14">
+  <w:abstractNum w:abstractNumId="0" w15:restartNumberingAfterBreak="0">
+    <w:nsid w:val="7AEE4B4B"/>
+    <w:multiLevelType w:val="hybridMultilevel"/>
+    <w:tmpl w:val="3D08E0C2"/>
+    <w:lvl w:ilvl="0" w:tplc="DD1AB77A">
+      <w:numFmt w:val="bullet"/>
+      <w:lvlText w:val="-"/>
+      <w:lvlJc w:val="left"/>
+      <w:pPr>
+        <w:ind w:left="720" w:hanging="360"/>
+      </w:pPr>
+      <w:rPr>
+        <w:rFonts w:ascii="Times New Roman" w:eastAsiaTheme="minorHAnsi" w:hAnsi="Times New Roman" w:cs="Times New Roman" w:hint="default"/>
+      </w:rPr>
+    </w:lvl>
+    <w:lvl w:ilvl="1" w:tplc="04090003" w:tentative="1">
+      <w:start w:val="1"/>
+      <w:numFmt w:val="bullet"/>
+      <w:lvlText w:val="o"/>
+      <w:lvlJc w:val="left"/>
+      <w:pPr>
+        <w:ind w:left="1440" w:hanging="360"/>
+      </w:pPr>
+      <w:rPr>
+        <w:rFonts w:ascii="Courier New" w:hAnsi="Courier New" w:hint="default"/>
+      </w:rPr>
+    </w:lvl>
+    <w:lvl w:ilvl="2" w:tplc="04090005" w:tentative="1">
+      <w:start w:val="1"/>
+      <w:numFmt w:val="bullet"/>
+      <w:lvlText w:val=""/>
+      <w:lvlJc w:val="left"/>
+      <w:pPr>
+        <w:ind w:left="2160" w:hanging="360"/>
+      </w:pPr>
+      <w:rPr>
+        <w:rFonts w:ascii="Wingdings" w:hAnsi="Wingdings" w:hint="default"/>
+      </w:rPr>
+    </w:lvl>
+    <w:lvl w:ilvl="3" w:tplc="04090001" w:tentative="1">
+      <w:start w:val="1"/>
+      <w:numFmt w:val="bullet"/>
+      <w:lvlText w:val=""/>
+      <w:lvlJc w:val="left"/>
+      <w:pPr>
+        <w:ind w:left="2880" w:hanging="360"/>
+      </w:pPr>
+      <w:rPr>
+        <w:rFonts w:ascii="Symbol" w:hAnsi="Symbol" w:hint="default"/>
+      </w:rPr>
+    </w:lvl>
+    <w:lvl w:ilvl="4" w:tplc="04090003" w:tentative="1">
+      <w:start w:val="1"/>
+      <w:numFmt w:val="bullet"/>
+      <w:lvlText w:val="o"/>
+      <w:lvlJc w:val="left"/>
+      <w:pPr>
+        <w:ind w:left="3600" w:hanging="360"/>
+      </w:pPr>
+      <w:rPr>
+        <w:rFonts w:ascii="Courier New" w:hAnsi="Courier New" w:hint="default"/>
+      </w:rPr>
+    </w:lvl>
+    <w:lvl w:ilvl="5" w:tplc="04090005" w:tentative="1">
+      <w:start w:val="1"/>
+      <w:numFmt w:val="bullet"/>
+      <w:lvlText w:val=""/>
+      <w:lvlJc w:val="left"/>
+      <w:pPr>
+        <w:ind w:left="4320" w:hanging="360"/>
+      </w:pPr>
+      <w:rPr>
+        <w:rFonts w:ascii="Wingdings" w:hAnsi="Wingdings" w:hint="default"/>
+      </w:rPr>
+    </w:lvl>
+    <w:lvl w:ilvl="6" w:tplc="04090001" w:tentative="1">
+      <w:start w:val="1"/>
+      <w:numFmt w:val="bullet"/>
+      <w:lvlText w:val=""/>
+      <w:lvlJc w:val="left"/>
+      <w:pPr>
+        <w:ind w:left="5040" w:hanging="360"/>
+      </w:pPr>
+      <w:rPr>
+        <w:rFonts w:ascii="Symbol" w:hAnsi="Symbol" w:hint="default"/>
+      </w:rPr>
+    </w:lvl>
+    <w:lvl w:ilvl="7" w:tplc="04090003" w:tentative="1">
+      <w:start w:val="1"/>
+      <w:numFmt w:val="bullet"/>
+      <w:lvlText w:val="o"/>
+      <w:lvlJc w:val="left"/>
+      <w:pPr>
+        <w:ind w:left="5760" w:hanging="360"/>
+      </w:pPr>
+      <w:rPr>
+        <w:rFonts w:ascii="Courier New" w:hAnsi="Courier New" w:hint="default"/>
+      </w:rPr>
+    </w:lvl>
+    <w:lvl w:ilvl="8" w:tplc="04090005" w:tentative="1">
+      <w:start w:val="1"/>
+      <w:numFmt w:val="bullet"/>
+      <w:lvlText w:val=""/>
+      <w:lvlJc w:val="left"/>
+      <w:pPr>
+        <w:ind w:left="6480" w:hanging="360"/>
+      </w:pPr>
+      <w:rPr>
+        <w:rFonts w:ascii="Wingdings" w:hAnsi="Wingdings" w:hint="default"/>
+      </w:rPr>
+    </w:lvl>
+  </w:abstractNum>
+  <w:num w:numId="1" w16cid:durableId="1729255449">
+    <w:abstractNumId w:val="0"/>
+  </w:num>
+</w:numbering>
 </file>
 
 <file path=word/styles.xml><?xml version="1.0" encoding="utf-8"?>

</xml_diff>